<commit_message>
made the saprate file of Js and Css
</commit_message>
<xml_diff>
--- a/React.docx
+++ b/React.docx
@@ -45,6 +45,280 @@
           <w:rFonts w:ascii="Figtree" w:hAnsi="Figtree"/>
         </w:rPr>
       </w:pPr>
+      <w:r>
+        <w:rPr>
+          <w:rFonts w:ascii="Figtree" w:hAnsi="Figtree"/>
+        </w:rPr>
+        <w:t xml:space="preserve">React Uses two CDN links so if we </w:t>
+      </w:r>
+      <w:proofErr w:type="gramStart"/>
+      <w:r>
+        <w:rPr>
+          <w:rFonts w:ascii="Figtree" w:hAnsi="Figtree"/>
+        </w:rPr>
+        <w:t>links</w:t>
+      </w:r>
+      <w:proofErr w:type="gramEnd"/>
+      <w:r>
+        <w:rPr>
+          <w:rFonts w:ascii="Figtree" w:hAnsi="Figtree"/>
+        </w:rPr>
+        <w:t xml:space="preserve"> both two </w:t>
+      </w:r>
+      <w:proofErr w:type="spellStart"/>
+      <w:r>
+        <w:rPr>
+          <w:rFonts w:ascii="Figtree" w:hAnsi="Figtree"/>
+        </w:rPr>
+        <w:t>cdn</w:t>
+      </w:r>
+      <w:proofErr w:type="spellEnd"/>
+      <w:r>
+        <w:rPr>
+          <w:rFonts w:ascii="Figtree" w:hAnsi="Figtree"/>
+        </w:rPr>
+        <w:t xml:space="preserve"> links in our project that we got the superpower of react so we need to put two </w:t>
+      </w:r>
+      <w:proofErr w:type="spellStart"/>
+      <w:r>
+        <w:rPr>
+          <w:rFonts w:ascii="Figtree" w:hAnsi="Figtree"/>
+        </w:rPr>
+        <w:t>cdn</w:t>
+      </w:r>
+      <w:proofErr w:type="spellEnd"/>
+      <w:r>
+        <w:rPr>
+          <w:rFonts w:ascii="Figtree" w:hAnsi="Figtree"/>
+        </w:rPr>
+        <w:t xml:space="preserve"> first is </w:t>
+      </w:r>
+      <w:proofErr w:type="spellStart"/>
+      <w:proofErr w:type="gramStart"/>
+      <w:r>
+        <w:rPr>
+          <w:rFonts w:ascii="Figtree" w:hAnsi="Figtree"/>
+        </w:rPr>
+        <w:t>react.development</w:t>
+      </w:r>
+      <w:proofErr w:type="spellEnd"/>
+      <w:proofErr w:type="gramEnd"/>
+      <w:r>
+        <w:rPr>
+          <w:rFonts w:ascii="Figtree" w:hAnsi="Figtree"/>
+        </w:rPr>
+        <w:t xml:space="preserve"> it is the core react and second is react-</w:t>
+      </w:r>
+      <w:proofErr w:type="spellStart"/>
+      <w:proofErr w:type="gramStart"/>
+      <w:r>
+        <w:rPr>
+          <w:rFonts w:ascii="Figtree" w:hAnsi="Figtree"/>
+        </w:rPr>
+        <w:t>dom.development</w:t>
+      </w:r>
+      <w:proofErr w:type="spellEnd"/>
+      <w:proofErr w:type="gramEnd"/>
+      <w:r>
+        <w:rPr>
+          <w:rFonts w:ascii="Figtree" w:hAnsi="Figtree"/>
+        </w:rPr>
+        <w:t xml:space="preserve"> and this is the bridge between the react and browser</w:t>
+      </w:r>
+    </w:p>
+    <w:p>
+      <w:pPr>
+        <w:pStyle w:val="ListParagraph"/>
+        <w:numPr>
+          <w:ilvl w:val="0"/>
+          <w:numId w:val="1"/>
+        </w:numPr>
+        <w:rPr>
+          <w:rFonts w:ascii="Figtree" w:hAnsi="Figtree"/>
+        </w:rPr>
+      </w:pPr>
+      <w:proofErr w:type="spellStart"/>
+      <w:r>
+        <w:rPr>
+          <w:rFonts w:ascii="Figtree" w:hAnsi="Figtree"/>
+        </w:rPr>
+        <w:t>React.createElement</w:t>
+      </w:r>
+      <w:proofErr w:type="spellEnd"/>
+      <w:r>
+        <w:rPr>
+          <w:rFonts w:ascii="Figtree" w:hAnsi="Figtree"/>
+        </w:rPr>
+        <w:t>(para1, para2, para3</w:t>
+      </w:r>
+      <w:proofErr w:type="gramStart"/>
+      <w:r>
+        <w:rPr>
+          <w:rFonts w:ascii="Figtree" w:hAnsi="Figtree"/>
+        </w:rPr>
+        <w:t>)  the</w:t>
+      </w:r>
+      <w:proofErr w:type="gramEnd"/>
+      <w:r>
+        <w:rPr>
+          <w:rFonts w:ascii="Figtree" w:hAnsi="Figtree"/>
+        </w:rPr>
+        <w:t xml:space="preserve"> first one is </w:t>
+      </w:r>
+      <w:proofErr w:type="gramStart"/>
+      <w:r>
+        <w:rPr>
+          <w:rFonts w:ascii="Figtree" w:hAnsi="Figtree"/>
+        </w:rPr>
+        <w:t>take</w:t>
+      </w:r>
+      <w:proofErr w:type="gramEnd"/>
+      <w:r>
+        <w:rPr>
+          <w:rFonts w:ascii="Figtree" w:hAnsi="Figtree"/>
+        </w:rPr>
+        <w:t xml:space="preserve"> a tag of html second is take the </w:t>
+      </w:r>
+      <w:proofErr w:type="spellStart"/>
+      <w:proofErr w:type="gramStart"/>
+      <w:r>
+        <w:rPr>
+          <w:rFonts w:ascii="Figtree" w:hAnsi="Figtree"/>
+        </w:rPr>
+        <w:t>classname</w:t>
+      </w:r>
+      <w:proofErr w:type="spellEnd"/>
+      <w:r>
+        <w:rPr>
+          <w:rFonts w:ascii="Figtree" w:hAnsi="Figtree"/>
+        </w:rPr>
+        <w:t xml:space="preserve"> ,</w:t>
+      </w:r>
+      <w:proofErr w:type="gramEnd"/>
+      <w:r>
+        <w:rPr>
+          <w:rFonts w:ascii="Figtree" w:hAnsi="Figtree"/>
+        </w:rPr>
+        <w:t xml:space="preserve"> id </w:t>
+      </w:r>
+      <w:proofErr w:type="spellStart"/>
+      <w:r>
+        <w:rPr>
+          <w:rFonts w:ascii="Figtree" w:hAnsi="Figtree"/>
+        </w:rPr>
+        <w:t>etc</w:t>
+      </w:r>
+      <w:proofErr w:type="spellEnd"/>
+      <w:r>
+        <w:rPr>
+          <w:rFonts w:ascii="Figtree" w:hAnsi="Figtree"/>
+        </w:rPr>
+        <w:t xml:space="preserve"> and the third one is going to be a content or next nested html tag or it would be </w:t>
+      </w:r>
+      <w:proofErr w:type="spellStart"/>
+      <w:r>
+        <w:rPr>
+          <w:rFonts w:ascii="Figtree" w:hAnsi="Figtree"/>
+        </w:rPr>
+        <w:t>React.Element</w:t>
+      </w:r>
+      <w:proofErr w:type="spellEnd"/>
+      <w:r>
+        <w:rPr>
+          <w:rFonts w:ascii="Figtree" w:hAnsi="Figtree"/>
+        </w:rPr>
+        <w:t xml:space="preserve"> like nested stuff</w:t>
+      </w:r>
+    </w:p>
+    <w:p>
+      <w:pPr>
+        <w:pStyle w:val="ListParagraph"/>
+        <w:numPr>
+          <w:ilvl w:val="0"/>
+          <w:numId w:val="1"/>
+        </w:numPr>
+        <w:rPr>
+          <w:rFonts w:ascii="Figtree" w:hAnsi="Figtree"/>
+        </w:rPr>
+      </w:pPr>
+      <w:r>
+        <w:rPr>
+          <w:rFonts w:ascii="Figtree" w:hAnsi="Figtree"/>
+        </w:rPr>
+        <w:t xml:space="preserve">But we creating a root and </w:t>
+      </w:r>
+      <w:proofErr w:type="spellStart"/>
+      <w:r>
+        <w:rPr>
+          <w:rFonts w:ascii="Figtree" w:hAnsi="Figtree"/>
+        </w:rPr>
+        <w:t>rendring</w:t>
+      </w:r>
+      <w:proofErr w:type="spellEnd"/>
+      <w:r>
+        <w:rPr>
+          <w:rFonts w:ascii="Figtree" w:hAnsi="Figtree"/>
+        </w:rPr>
+        <w:t xml:space="preserve"> inside the </w:t>
+      </w:r>
+      <w:proofErr w:type="spellStart"/>
+      <w:r>
+        <w:rPr>
+          <w:rFonts w:ascii="Figtree" w:hAnsi="Figtree"/>
+        </w:rPr>
+        <w:t>dom</w:t>
+      </w:r>
+      <w:proofErr w:type="spellEnd"/>
+      <w:r>
+        <w:rPr>
+          <w:rFonts w:ascii="Figtree" w:hAnsi="Figtree"/>
+        </w:rPr>
+        <w:t xml:space="preserve"> it is the job of </w:t>
+      </w:r>
+      <w:proofErr w:type="spellStart"/>
+      <w:r>
+        <w:rPr>
+          <w:rFonts w:ascii="Figtree" w:hAnsi="Figtree"/>
+        </w:rPr>
+        <w:t>React.Dom</w:t>
+      </w:r>
+      <w:proofErr w:type="spellEnd"/>
+      <w:r>
+        <w:rPr>
+          <w:rFonts w:ascii="Figtree" w:hAnsi="Figtree"/>
+        </w:rPr>
+        <w:t xml:space="preserve"> </w:t>
+      </w:r>
+      <w:proofErr w:type="spellStart"/>
+      <w:r>
+        <w:rPr>
+          <w:rFonts w:ascii="Figtree" w:hAnsi="Figtree"/>
+        </w:rPr>
+        <w:t>ReactDOM.createRoot</w:t>
+      </w:r>
+      <w:proofErr w:type="spellEnd"/>
+      <w:r>
+        <w:rPr>
+          <w:rFonts w:ascii="Figtree" w:hAnsi="Figtree"/>
+        </w:rPr>
+        <w:t>(</w:t>
+      </w:r>
+      <w:proofErr w:type="spellStart"/>
+      <w:proofErr w:type="gramStart"/>
+      <w:r>
+        <w:rPr>
+          <w:rFonts w:ascii="Figtree" w:hAnsi="Figtree"/>
+        </w:rPr>
+        <w:t>document.getElementById</w:t>
+      </w:r>
+      <w:proofErr w:type="spellEnd"/>
+      <w:proofErr w:type="gramEnd"/>
+      <w:r>
+        <w:rPr>
+          <w:rFonts w:ascii="Figtree" w:hAnsi="Figtree"/>
+        </w:rPr>
+        <w:t>(“root”));</w:t>
+      </w:r>
     </w:p>
     <w:sectPr>
       <w:pgSz w:w="12240" w:h="15840"/>

</xml_diff>

<commit_message>
appent one js problem
</commit_message>
<xml_diff>
--- a/React.docx
+++ b/React.docx
@@ -4,6 +4,22 @@
   <w:body>
     <w:p>
       <w:pPr>
+        <w:ind w:left="720" w:hanging="360"/>
+        <w:rPr>
+          <w:b/>
+          <w:bCs/>
+        </w:rPr>
+      </w:pPr>
+      <w:r>
+        <w:rPr>
+          <w:b/>
+          <w:bCs/>
+        </w:rPr>
+        <w:t>INCEPTION EPISODE - 1</w:t>
+      </w:r>
+    </w:p>
+    <w:p>
+      <w:pPr>
         <w:pStyle w:val="ListParagraph"/>
         <w:numPr>
           <w:ilvl w:val="0"/>
@@ -179,41 +195,53 @@
         </w:rPr>
         <w:t xml:space="preserve"> a tag of html second is take the </w:t>
       </w:r>
-      <w:proofErr w:type="spellStart"/>
-      <w:proofErr w:type="gramStart"/>
-      <w:r>
-        <w:rPr>
-          <w:rFonts w:ascii="Figtree" w:hAnsi="Figtree"/>
-        </w:rPr>
-        <w:t>classname</w:t>
-      </w:r>
-      <w:proofErr w:type="spellEnd"/>
-      <w:r>
-        <w:rPr>
-          <w:rFonts w:ascii="Figtree" w:hAnsi="Figtree"/>
-        </w:rPr>
-        <w:t xml:space="preserve"> ,</w:t>
-      </w:r>
-      <w:proofErr w:type="gramEnd"/>
+      <w:r>
+        <w:rPr>
+          <w:rFonts w:ascii="Figtree" w:hAnsi="Figtree"/>
+        </w:rPr>
+        <w:t xml:space="preserve">attributes like </w:t>
+      </w:r>
+      <w:r>
+        <w:rPr>
+          <w:rFonts w:ascii="Figtree" w:hAnsi="Figtree"/>
+        </w:rPr>
+        <w:t>class</w:t>
+      </w:r>
+      <w:r>
+        <w:rPr>
+          <w:rFonts w:ascii="Figtree" w:hAnsi="Figtree"/>
+        </w:rPr>
+        <w:t xml:space="preserve"> </w:t>
+      </w:r>
+      <w:r>
+        <w:rPr>
+          <w:rFonts w:ascii="Figtree" w:hAnsi="Figtree"/>
+        </w:rPr>
+        <w:t>name</w:t>
+      </w:r>
+      <w:r>
+        <w:rPr>
+          <w:rFonts w:ascii="Figtree" w:hAnsi="Figtree"/>
+        </w:rPr>
+        <w:t>,</w:t>
+      </w:r>
       <w:r>
         <w:rPr>
           <w:rFonts w:ascii="Figtree" w:hAnsi="Figtree"/>
         </w:rPr>
         <w:t xml:space="preserve"> id </w:t>
       </w:r>
-      <w:proofErr w:type="spellStart"/>
-      <w:r>
-        <w:rPr>
-          <w:rFonts w:ascii="Figtree" w:hAnsi="Figtree"/>
-        </w:rPr>
-        <w:t>etc</w:t>
-      </w:r>
-      <w:proofErr w:type="spellEnd"/>
-      <w:r>
-        <w:rPr>
-          <w:rFonts w:ascii="Figtree" w:hAnsi="Figtree"/>
-        </w:rPr>
-        <w:t xml:space="preserve"> and the third one is going to be a content or next nested html tag or it would be </w:t>
+      <w:r>
+        <w:rPr>
+          <w:rFonts w:ascii="Figtree" w:hAnsi="Figtree"/>
+        </w:rPr>
+        <w:t xml:space="preserve">extras. </w:t>
+      </w:r>
+      <w:r>
+        <w:rPr>
+          <w:rFonts w:ascii="Figtree" w:hAnsi="Figtree"/>
+        </w:rPr>
+        <w:t xml:space="preserve">and the third one is going to be a content or next nested html tag or it would be </w:t>
       </w:r>
       <w:proofErr w:type="spellStart"/>
       <w:r>
@@ -318,6 +346,311 @@
           <w:rFonts w:ascii="Figtree" w:hAnsi="Figtree"/>
         </w:rPr>
         <w:t>(“root”));</w:t>
+      </w:r>
+    </w:p>
+    <w:p>
+      <w:pPr>
+        <w:pStyle w:val="ListParagraph"/>
+        <w:numPr>
+          <w:ilvl w:val="0"/>
+          <w:numId w:val="1"/>
+        </w:numPr>
+        <w:rPr>
+          <w:rFonts w:ascii="Figtree" w:hAnsi="Figtree"/>
+        </w:rPr>
+      </w:pPr>
+      <w:r>
+        <w:rPr>
+          <w:rFonts w:ascii="Figtree" w:hAnsi="Figtree"/>
+        </w:rPr>
+        <w:t xml:space="preserve">Most </w:t>
+      </w:r>
+      <w:proofErr w:type="spellStart"/>
+      <w:r>
+        <w:rPr>
+          <w:rFonts w:ascii="Figtree" w:hAnsi="Figtree"/>
+        </w:rPr>
+        <w:t>Constly</w:t>
+      </w:r>
+      <w:proofErr w:type="spellEnd"/>
+      <w:r>
+        <w:rPr>
+          <w:rFonts w:ascii="Figtree" w:hAnsi="Figtree"/>
+        </w:rPr>
+        <w:t xml:space="preserve"> or Expensive </w:t>
+      </w:r>
+      <w:proofErr w:type="spellStart"/>
+      <w:r>
+        <w:rPr>
+          <w:rFonts w:ascii="Figtree" w:hAnsi="Figtree"/>
+        </w:rPr>
+        <w:t>Oprations</w:t>
+      </w:r>
+      <w:proofErr w:type="spellEnd"/>
+      <w:r>
+        <w:rPr>
+          <w:rFonts w:ascii="Figtree" w:hAnsi="Figtree"/>
+        </w:rPr>
+        <w:t xml:space="preserve"> inside Browser page is when web page </w:t>
+      </w:r>
+      <w:proofErr w:type="spellStart"/>
+      <w:r>
+        <w:rPr>
+          <w:rFonts w:ascii="Figtree" w:hAnsi="Figtree"/>
+        </w:rPr>
+        <w:t>intractive</w:t>
+      </w:r>
+      <w:proofErr w:type="spellEnd"/>
+      <w:r>
+        <w:rPr>
+          <w:rFonts w:ascii="Figtree" w:hAnsi="Figtree"/>
+        </w:rPr>
+        <w:t xml:space="preserve"> each other or </w:t>
+      </w:r>
+      <w:proofErr w:type="spellStart"/>
+      <w:r>
+        <w:rPr>
+          <w:rFonts w:ascii="Figtree" w:hAnsi="Figtree"/>
+        </w:rPr>
+        <w:t>chages</w:t>
+      </w:r>
+      <w:proofErr w:type="spellEnd"/>
+      <w:r>
+        <w:rPr>
+          <w:rFonts w:ascii="Figtree" w:hAnsi="Figtree"/>
+        </w:rPr>
+        <w:t xml:space="preserve"> </w:t>
+      </w:r>
+      <w:r>
+        <w:rPr>
+          <w:rFonts w:ascii="Figtree" w:hAnsi="Figtree"/>
+        </w:rPr>
+        <w:t xml:space="preserve">then the </w:t>
+      </w:r>
+      <w:proofErr w:type="spellStart"/>
+      <w:r>
+        <w:rPr>
+          <w:rFonts w:ascii="Figtree" w:hAnsi="Figtree"/>
+        </w:rPr>
+        <w:t>dom</w:t>
+      </w:r>
+      <w:proofErr w:type="spellEnd"/>
+      <w:r>
+        <w:rPr>
+          <w:rFonts w:ascii="Figtree" w:hAnsi="Figtree"/>
+        </w:rPr>
+        <w:t xml:space="preserve"> </w:t>
+      </w:r>
+      <w:proofErr w:type="gramStart"/>
+      <w:r>
+        <w:rPr>
+          <w:rFonts w:ascii="Figtree" w:hAnsi="Figtree"/>
+        </w:rPr>
+        <w:t>need</w:t>
+      </w:r>
+      <w:proofErr w:type="gramEnd"/>
+      <w:r>
+        <w:rPr>
+          <w:rFonts w:ascii="Figtree" w:hAnsi="Figtree"/>
+        </w:rPr>
+        <w:t xml:space="preserve"> to be manipulated suppose you hit or click the button then model appears so this is the </w:t>
+      </w:r>
+      <w:proofErr w:type="spellStart"/>
+      <w:r>
+        <w:rPr>
+          <w:rFonts w:ascii="Figtree" w:hAnsi="Figtree"/>
+        </w:rPr>
+        <w:t>intractivity</w:t>
+      </w:r>
+      <w:proofErr w:type="spellEnd"/>
+      <w:r>
+        <w:rPr>
+          <w:rFonts w:ascii="Figtree" w:hAnsi="Figtree"/>
+        </w:rPr>
+        <w:t>.</w:t>
+      </w:r>
+    </w:p>
+    <w:p>
+      <w:pPr>
+        <w:pStyle w:val="ListParagraph"/>
+        <w:numPr>
+          <w:ilvl w:val="0"/>
+          <w:numId w:val="1"/>
+        </w:numPr>
+        <w:rPr>
+          <w:rFonts w:ascii="Figtree" w:hAnsi="Figtree"/>
+        </w:rPr>
+      </w:pPr>
+      <w:r>
+        <w:rPr>
+          <w:rFonts w:ascii="Figtree" w:hAnsi="Figtree"/>
+        </w:rPr>
+        <w:t xml:space="preserve">When we write the </w:t>
+      </w:r>
+      <w:proofErr w:type="spellStart"/>
+      <w:r>
+        <w:rPr>
+          <w:rFonts w:ascii="Figtree" w:hAnsi="Figtree"/>
+        </w:rPr>
+        <w:t>React.createElement</w:t>
+      </w:r>
+      <w:proofErr w:type="spellEnd"/>
+      <w:r>
+        <w:rPr>
+          <w:rFonts w:ascii="Figtree" w:hAnsi="Figtree"/>
+        </w:rPr>
+        <w:t xml:space="preserve">() it always </w:t>
+      </w:r>
+      <w:proofErr w:type="gramStart"/>
+      <w:r>
+        <w:rPr>
+          <w:rFonts w:ascii="Figtree" w:hAnsi="Figtree"/>
+        </w:rPr>
+        <w:t>create</w:t>
+      </w:r>
+      <w:proofErr w:type="gramEnd"/>
+      <w:r>
+        <w:rPr>
+          <w:rFonts w:ascii="Figtree" w:hAnsi="Figtree"/>
+        </w:rPr>
+        <w:t xml:space="preserve"> the object it’s not create the html</w:t>
+      </w:r>
+    </w:p>
+    <w:p>
+      <w:pPr>
+        <w:rPr>
+          <w:rFonts w:ascii="Figtree" w:hAnsi="Figtree"/>
+        </w:rPr>
+      </w:pPr>
+    </w:p>
+    <w:p>
+      <w:pPr>
+        <w:ind w:left="360"/>
+        <w:rPr>
+          <w:rFonts w:ascii="Figtree" w:hAnsi="Figtree"/>
+        </w:rPr>
+      </w:pPr>
+      <w:r>
+        <w:rPr>
+          <w:rFonts w:ascii="Figtree" w:hAnsi="Figtree"/>
+        </w:rPr>
+        <w:t>Igniting Our App</w:t>
+      </w:r>
+    </w:p>
+    <w:p>
+      <w:pPr>
+        <w:pStyle w:val="ListParagraph"/>
+        <w:numPr>
+          <w:ilvl w:val="0"/>
+          <w:numId w:val="3"/>
+        </w:numPr>
+        <w:rPr>
+          <w:rFonts w:ascii="Figtree" w:hAnsi="Figtree"/>
+        </w:rPr>
+      </w:pPr>
+      <w:r>
+        <w:rPr>
+          <w:rFonts w:ascii="Figtree" w:hAnsi="Figtree"/>
+        </w:rPr>
+        <w:t xml:space="preserve">When we create our react app using </w:t>
+      </w:r>
+      <w:proofErr w:type="spellStart"/>
+      <w:r>
+        <w:rPr>
+          <w:rFonts w:ascii="Figtree" w:hAnsi="Figtree"/>
+          <w:b/>
+          <w:bCs/>
+        </w:rPr>
+        <w:t>npx</w:t>
+      </w:r>
+      <w:proofErr w:type="spellEnd"/>
+      <w:r>
+        <w:rPr>
+          <w:rFonts w:ascii="Figtree" w:hAnsi="Figtree"/>
+          <w:b/>
+          <w:bCs/>
+        </w:rPr>
+        <w:t>-create-react-app</w:t>
+      </w:r>
+      <w:r>
+        <w:rPr>
+          <w:rFonts w:ascii="Figtree" w:hAnsi="Figtree"/>
+        </w:rPr>
+        <w:t xml:space="preserve"> this basically create the production ready app that have </w:t>
+      </w:r>
+      <w:proofErr w:type="gramStart"/>
+      <w:r>
+        <w:rPr>
+          <w:rFonts w:ascii="Figtree" w:hAnsi="Figtree"/>
+        </w:rPr>
+        <w:t>lot’s</w:t>
+      </w:r>
+      <w:proofErr w:type="gramEnd"/>
+      <w:r>
+        <w:rPr>
+          <w:rFonts w:ascii="Figtree" w:hAnsi="Figtree"/>
+        </w:rPr>
+        <w:t xml:space="preserve"> of configuration file </w:t>
+      </w:r>
+    </w:p>
+    <w:p>
+      <w:pPr>
+        <w:pStyle w:val="ListParagraph"/>
+        <w:numPr>
+          <w:ilvl w:val="0"/>
+          <w:numId w:val="3"/>
+        </w:numPr>
+        <w:rPr>
+          <w:rFonts w:ascii="Figtree" w:hAnsi="Figtree"/>
+        </w:rPr>
+      </w:pPr>
+      <w:proofErr w:type="spellStart"/>
+      <w:r>
+        <w:rPr>
+          <w:rFonts w:ascii="Figtree" w:hAnsi="Figtree"/>
+        </w:rPr>
+        <w:t>Npm</w:t>
+      </w:r>
+      <w:proofErr w:type="spellEnd"/>
+      <w:r>
+        <w:rPr>
+          <w:rFonts w:ascii="Figtree" w:hAnsi="Figtree"/>
+        </w:rPr>
+        <w:t xml:space="preserve"> is everything but not node package manager. </w:t>
+      </w:r>
+      <w:proofErr w:type="spellStart"/>
+      <w:r>
+        <w:rPr>
+          <w:rFonts w:ascii="Figtree" w:hAnsi="Figtree"/>
+        </w:rPr>
+        <w:t>Npm</w:t>
+      </w:r>
+      <w:proofErr w:type="spellEnd"/>
+      <w:r>
+        <w:rPr>
+          <w:rFonts w:ascii="Figtree" w:hAnsi="Figtree"/>
+        </w:rPr>
+        <w:t xml:space="preserve"> is manages the packages but it’s not standards for node package manager</w:t>
+      </w:r>
+      <w:r>
+        <w:rPr>
+          <w:rFonts w:ascii="Figtree" w:hAnsi="Figtree"/>
+        </w:rPr>
+        <w:t xml:space="preserve">. </w:t>
+      </w:r>
+      <w:proofErr w:type="spellStart"/>
+      <w:r>
+        <w:rPr>
+          <w:rFonts w:ascii="Figtree" w:hAnsi="Figtree"/>
+        </w:rPr>
+        <w:t>Npm</w:t>
+      </w:r>
+      <w:proofErr w:type="spellEnd"/>
+      <w:r>
+        <w:rPr>
+          <w:rFonts w:ascii="Figtree" w:hAnsi="Figtree"/>
+        </w:rPr>
+        <w:t xml:space="preserve"> is the biggest packages managers </w:t>
       </w:r>
     </w:p>
     <w:sectPr>
@@ -333,6 +666,184 @@
 <file path=word/numbering.xml><?xml version="1.0" encoding="utf-8"?>
 <w:numbering xmlns:wpc="http://schemas.microsoft.com/office/word/2010/wordprocessingCanvas" xmlns:cx="http://schemas.microsoft.com/office/drawing/2014/chartex" xmlns:cx1="http://schemas.microsoft.com/office/drawing/2015/9/8/chartex" xmlns:cx2="http://schemas.microsoft.com/office/drawing/2015/10/21/chartex" xmlns:cx3="http://schemas.microsoft.com/office/drawing/2016/5/9/chartex" xmlns:cx4="http://schemas.microsoft.com/office/drawing/2016/5/10/chartex" xmlns:cx5="http://schemas.microsoft.com/office/drawing/2016/5/11/chartex" xmlns:cx6="http://schemas.microsoft.com/office/drawing/2016/5/12/chartex" xmlns:cx7="http://schemas.microsoft.com/office/drawing/2016/5/13/chartex" xmlns:cx8="http://schemas.microsoft.com/office/drawing/2016/5/14/chartex" xmlns:mc="http://schemas.openxmlformats.org/markup-compatibility/2006" xmlns:aink="http://schemas.microsoft.com/office/drawing/2016/ink" xmlns:am3d="http://schemas.microsoft.com/office/drawing/2017/model3d" xmlns:o="urn:schemas-microsoft-com:office:office" xmlns:oel="http://schemas.microsoft.com/office/2019/extlst" xmlns:r="http://schemas.openxmlformats.org/officeDocument/2006/relationships" xmlns:m="http://schemas.openxmlformats.org/officeDocument/2006/math" xmlns:v="urn:schemas-microsoft-com:vml" xmlns:wp14="http://schemas.microsoft.com/office/word/2010/wordprocessingDrawing" xmlns:wp="http://schemas.openxmlformats.org/drawingml/2006/wordprocessingDrawing" xmlns:w10="urn:schemas-microsoft-com:office:word" xmlns:w="http://schemas.openxmlformats.org/wordprocessingml/2006/main" xmlns:w14="http://schemas.microsoft.com/office/word/2010/wordml" xmlns:w15="http://schemas.microsoft.com/office/word/2012/wordml" xmlns:w16cex="http://schemas.microsoft.com/office/word/2018/wordml/cex" xmlns:w16cid="http://schemas.microsoft.com/office/word/2016/wordml/cid" xmlns:w16="http://schemas.microsoft.com/office/word/2018/wordml" xmlns:w16du="http://schemas.microsoft.com/office/word/2023/wordml/word16du" xmlns:w16sdtdh="http://schemas.microsoft.com/office/word/2020/wordml/sdtdatahash" xmlns:w16sdtfl="http://schemas.microsoft.com/office/word/2024/wordml/sdtformatlock" xmlns:w16se="http://schemas.microsoft.com/office/word/2015/wordml/symex" xmlns:wpg="http://schemas.microsoft.com/office/word/2010/wordprocessingGroup" xmlns:wpi="http://schemas.microsoft.com/office/word/2010/wordprocessingInk" xmlns:wne="http://schemas.microsoft.com/office/word/2006/wordml" xmlns:wps="http://schemas.microsoft.com/office/word/2010/wordprocessingShape" mc:Ignorable="w14 w15 w16se w16cid w16 w16cex w16sdtdh w16sdtfl w16du wp14">
   <w:abstractNum w:abstractNumId="0" w15:restartNumberingAfterBreak="0">
+    <w:nsid w:val="1CEF4230"/>
+    <w:multiLevelType w:val="hybridMultilevel"/>
+    <w:tmpl w:val="8F8C5D58"/>
+    <w:lvl w:ilvl="0" w:tplc="0409000F">
+      <w:start w:val="1"/>
+      <w:numFmt w:val="decimal"/>
+      <w:lvlText w:val="%1."/>
+      <w:lvlJc w:val="left"/>
+      <w:pPr>
+        <w:ind w:left="720" w:hanging="360"/>
+      </w:pPr>
+      <w:rPr>
+        <w:rFonts w:hint="default"/>
+      </w:rPr>
+    </w:lvl>
+    <w:lvl w:ilvl="1" w:tplc="04090019" w:tentative="1">
+      <w:start w:val="1"/>
+      <w:numFmt w:val="lowerLetter"/>
+      <w:lvlText w:val="%2."/>
+      <w:lvlJc w:val="left"/>
+      <w:pPr>
+        <w:ind w:left="1440" w:hanging="360"/>
+      </w:pPr>
+    </w:lvl>
+    <w:lvl w:ilvl="2" w:tplc="0409001B" w:tentative="1">
+      <w:start w:val="1"/>
+      <w:numFmt w:val="lowerRoman"/>
+      <w:lvlText w:val="%3."/>
+      <w:lvlJc w:val="right"/>
+      <w:pPr>
+        <w:ind w:left="2160" w:hanging="180"/>
+      </w:pPr>
+    </w:lvl>
+    <w:lvl w:ilvl="3" w:tplc="0409000F" w:tentative="1">
+      <w:start w:val="1"/>
+      <w:numFmt w:val="decimal"/>
+      <w:lvlText w:val="%4."/>
+      <w:lvlJc w:val="left"/>
+      <w:pPr>
+        <w:ind w:left="2880" w:hanging="360"/>
+      </w:pPr>
+    </w:lvl>
+    <w:lvl w:ilvl="4" w:tplc="04090019" w:tentative="1">
+      <w:start w:val="1"/>
+      <w:numFmt w:val="lowerLetter"/>
+      <w:lvlText w:val="%5."/>
+      <w:lvlJc w:val="left"/>
+      <w:pPr>
+        <w:ind w:left="3600" w:hanging="360"/>
+      </w:pPr>
+    </w:lvl>
+    <w:lvl w:ilvl="5" w:tplc="0409001B" w:tentative="1">
+      <w:start w:val="1"/>
+      <w:numFmt w:val="lowerRoman"/>
+      <w:lvlText w:val="%6."/>
+      <w:lvlJc w:val="right"/>
+      <w:pPr>
+        <w:ind w:left="4320" w:hanging="180"/>
+      </w:pPr>
+    </w:lvl>
+    <w:lvl w:ilvl="6" w:tplc="0409000F" w:tentative="1">
+      <w:start w:val="1"/>
+      <w:numFmt w:val="decimal"/>
+      <w:lvlText w:val="%7."/>
+      <w:lvlJc w:val="left"/>
+      <w:pPr>
+        <w:ind w:left="5040" w:hanging="360"/>
+      </w:pPr>
+    </w:lvl>
+    <w:lvl w:ilvl="7" w:tplc="04090019" w:tentative="1">
+      <w:start w:val="1"/>
+      <w:numFmt w:val="lowerLetter"/>
+      <w:lvlText w:val="%8."/>
+      <w:lvlJc w:val="left"/>
+      <w:pPr>
+        <w:ind w:left="5760" w:hanging="360"/>
+      </w:pPr>
+    </w:lvl>
+    <w:lvl w:ilvl="8" w:tplc="0409001B" w:tentative="1">
+      <w:start w:val="1"/>
+      <w:numFmt w:val="lowerRoman"/>
+      <w:lvlText w:val="%9."/>
+      <w:lvlJc w:val="right"/>
+      <w:pPr>
+        <w:ind w:left="6480" w:hanging="180"/>
+      </w:pPr>
+    </w:lvl>
+  </w:abstractNum>
+  <w:abstractNum w:abstractNumId="1" w15:restartNumberingAfterBreak="0">
+    <w:nsid w:val="5C2260D5"/>
+    <w:multiLevelType w:val="hybridMultilevel"/>
+    <w:tmpl w:val="B34E4EEE"/>
+    <w:lvl w:ilvl="0" w:tplc="0409000F">
+      <w:start w:val="1"/>
+      <w:numFmt w:val="decimal"/>
+      <w:lvlText w:val="%1."/>
+      <w:lvlJc w:val="left"/>
+      <w:pPr>
+        <w:ind w:left="720" w:hanging="360"/>
+      </w:pPr>
+      <w:rPr>
+        <w:rFonts w:hint="default"/>
+      </w:rPr>
+    </w:lvl>
+    <w:lvl w:ilvl="1" w:tplc="04090019" w:tentative="1">
+      <w:start w:val="1"/>
+      <w:numFmt w:val="lowerLetter"/>
+      <w:lvlText w:val="%2."/>
+      <w:lvlJc w:val="left"/>
+      <w:pPr>
+        <w:ind w:left="1440" w:hanging="360"/>
+      </w:pPr>
+    </w:lvl>
+    <w:lvl w:ilvl="2" w:tplc="0409001B" w:tentative="1">
+      <w:start w:val="1"/>
+      <w:numFmt w:val="lowerRoman"/>
+      <w:lvlText w:val="%3."/>
+      <w:lvlJc w:val="right"/>
+      <w:pPr>
+        <w:ind w:left="2160" w:hanging="180"/>
+      </w:pPr>
+    </w:lvl>
+    <w:lvl w:ilvl="3" w:tplc="0409000F" w:tentative="1">
+      <w:start w:val="1"/>
+      <w:numFmt w:val="decimal"/>
+      <w:lvlText w:val="%4."/>
+      <w:lvlJc w:val="left"/>
+      <w:pPr>
+        <w:ind w:left="2880" w:hanging="360"/>
+      </w:pPr>
+    </w:lvl>
+    <w:lvl w:ilvl="4" w:tplc="04090019" w:tentative="1">
+      <w:start w:val="1"/>
+      <w:numFmt w:val="lowerLetter"/>
+      <w:lvlText w:val="%5."/>
+      <w:lvlJc w:val="left"/>
+      <w:pPr>
+        <w:ind w:left="3600" w:hanging="360"/>
+      </w:pPr>
+    </w:lvl>
+    <w:lvl w:ilvl="5" w:tplc="0409001B" w:tentative="1">
+      <w:start w:val="1"/>
+      <w:numFmt w:val="lowerRoman"/>
+      <w:lvlText w:val="%6."/>
+      <w:lvlJc w:val="right"/>
+      <w:pPr>
+        <w:ind w:left="4320" w:hanging="180"/>
+      </w:pPr>
+    </w:lvl>
+    <w:lvl w:ilvl="6" w:tplc="0409000F" w:tentative="1">
+      <w:start w:val="1"/>
+      <w:numFmt w:val="decimal"/>
+      <w:lvlText w:val="%7."/>
+      <w:lvlJc w:val="left"/>
+      <w:pPr>
+        <w:ind w:left="5040" w:hanging="360"/>
+      </w:pPr>
+    </w:lvl>
+    <w:lvl w:ilvl="7" w:tplc="04090019" w:tentative="1">
+      <w:start w:val="1"/>
+      <w:numFmt w:val="lowerLetter"/>
+      <w:lvlText w:val="%8."/>
+      <w:lvlJc w:val="left"/>
+      <w:pPr>
+        <w:ind w:left="5760" w:hanging="360"/>
+      </w:pPr>
+    </w:lvl>
+    <w:lvl w:ilvl="8" w:tplc="0409001B" w:tentative="1">
+      <w:start w:val="1"/>
+      <w:numFmt w:val="lowerRoman"/>
+      <w:lvlText w:val="%9."/>
+      <w:lvlJc w:val="right"/>
+      <w:pPr>
+        <w:ind w:left="6480" w:hanging="180"/>
+      </w:pPr>
+    </w:lvl>
+  </w:abstractNum>
+  <w:abstractNum w:abstractNumId="2" w15:restartNumberingAfterBreak="0">
     <w:nsid w:val="604A4560"/>
     <w:multiLevelType w:val="hybridMultilevel"/>
     <w:tmpl w:val="5CD4ACEC"/>
@@ -422,6 +933,12 @@
     </w:lvl>
   </w:abstractNum>
   <w:num w:numId="1" w16cid:durableId="2033914528">
+    <w:abstractNumId w:val="2"/>
+  </w:num>
+  <w:num w:numId="2" w16cid:durableId="757554831">
+    <w:abstractNumId w:val="1"/>
+  </w:num>
+  <w:num w:numId="3" w16cid:durableId="1547790991">
     <w:abstractNumId w:val="0"/>
   </w:num>
 </w:numbering>

</xml_diff>

<commit_message>
install the react and react-dom
</commit_message>
<xml_diff>
--- a/React.docx
+++ b/React.docx
@@ -650,8 +650,863 @@
         <w:rPr>
           <w:rFonts w:ascii="Figtree" w:hAnsi="Figtree"/>
         </w:rPr>
-        <w:t xml:space="preserve"> is the biggest packages managers </w:t>
-      </w:r>
+        <w:t xml:space="preserve"> is the biggest packages managers</w:t>
+      </w:r>
+      <w:r>
+        <w:rPr>
+          <w:rFonts w:ascii="Figtree" w:hAnsi="Figtree"/>
+        </w:rPr>
+        <w:t>.</w:t>
+      </w:r>
+    </w:p>
+    <w:p>
+      <w:pPr>
+        <w:pStyle w:val="ListParagraph"/>
+        <w:numPr>
+          <w:ilvl w:val="0"/>
+          <w:numId w:val="3"/>
+        </w:numPr>
+        <w:rPr>
+          <w:rFonts w:ascii="Figtree" w:hAnsi="Figtree"/>
+        </w:rPr>
+      </w:pPr>
+      <w:proofErr w:type="spellStart"/>
+      <w:r>
+        <w:rPr>
+          <w:rFonts w:ascii="Figtree" w:hAnsi="Figtree"/>
+        </w:rPr>
+        <w:t>Package.json</w:t>
+      </w:r>
+      <w:proofErr w:type="spellEnd"/>
+      <w:r>
+        <w:rPr>
+          <w:rFonts w:ascii="Figtree" w:hAnsi="Figtree"/>
+        </w:rPr>
+        <w:t xml:space="preserve"> is the configuration for </w:t>
+      </w:r>
+      <w:proofErr w:type="spellStart"/>
+      <w:r>
+        <w:rPr>
+          <w:rFonts w:ascii="Figtree" w:hAnsi="Figtree"/>
+        </w:rPr>
+        <w:t>npm</w:t>
+      </w:r>
+      <w:proofErr w:type="spellEnd"/>
+    </w:p>
+    <w:p>
+      <w:pPr>
+        <w:pStyle w:val="ListParagraph"/>
+        <w:numPr>
+          <w:ilvl w:val="0"/>
+          <w:numId w:val="3"/>
+        </w:numPr>
+        <w:rPr>
+          <w:rFonts w:ascii="Figtree" w:hAnsi="Figtree"/>
+        </w:rPr>
+      </w:pPr>
+      <w:r>
+        <w:rPr>
+          <w:rFonts w:ascii="Figtree" w:hAnsi="Figtree"/>
+          <w:b/>
+          <w:bCs/>
+        </w:rPr>
+        <w:t>Bundler</w:t>
+      </w:r>
+      <w:r>
+        <w:rPr>
+          <w:rFonts w:ascii="Figtree" w:hAnsi="Figtree"/>
+        </w:rPr>
+        <w:t xml:space="preserve">: when we have normal html, </w:t>
+      </w:r>
+      <w:proofErr w:type="spellStart"/>
+      <w:r>
+        <w:rPr>
+          <w:rFonts w:ascii="Figtree" w:hAnsi="Figtree"/>
+        </w:rPr>
+        <w:t>css</w:t>
+      </w:r>
+      <w:proofErr w:type="spellEnd"/>
+      <w:r>
+        <w:rPr>
+          <w:rFonts w:ascii="Figtree" w:hAnsi="Figtree"/>
+        </w:rPr>
+        <w:t xml:space="preserve"> and </w:t>
+      </w:r>
+      <w:proofErr w:type="spellStart"/>
+      <w:r>
+        <w:rPr>
+          <w:rFonts w:ascii="Figtree" w:hAnsi="Figtree"/>
+        </w:rPr>
+        <w:t>js</w:t>
+      </w:r>
+      <w:proofErr w:type="spellEnd"/>
+      <w:r>
+        <w:rPr>
+          <w:rFonts w:ascii="Figtree" w:hAnsi="Figtree"/>
+        </w:rPr>
+        <w:t xml:space="preserve"> file our whole code needs to be bundle together, compressed, </w:t>
+      </w:r>
+      <w:proofErr w:type="gramStart"/>
+      <w:r>
+        <w:rPr>
+          <w:rFonts w:ascii="Figtree" w:hAnsi="Figtree"/>
+        </w:rPr>
+        <w:t>clean ,</w:t>
+      </w:r>
+      <w:proofErr w:type="gramEnd"/>
+      <w:r>
+        <w:rPr>
+          <w:rFonts w:ascii="Figtree" w:hAnsi="Figtree"/>
+        </w:rPr>
+        <w:t xml:space="preserve"> minified cached bundler helps us to do these things </w:t>
+      </w:r>
+      <w:proofErr w:type="spellStart"/>
+      <w:r>
+        <w:rPr>
+          <w:rFonts w:ascii="Figtree" w:hAnsi="Figtree"/>
+          <w:b/>
+          <w:bCs/>
+        </w:rPr>
+        <w:t>webpacl</w:t>
+      </w:r>
+      <w:proofErr w:type="spellEnd"/>
+      <w:r>
+        <w:rPr>
+          <w:rFonts w:ascii="Figtree" w:hAnsi="Figtree"/>
+        </w:rPr>
+        <w:t xml:space="preserve">, </w:t>
+      </w:r>
+      <w:proofErr w:type="gramStart"/>
+      <w:r>
+        <w:rPr>
+          <w:rFonts w:ascii="Figtree" w:hAnsi="Figtree"/>
+          <w:b/>
+          <w:bCs/>
+        </w:rPr>
+        <w:t>parcel</w:t>
+      </w:r>
+      <w:r>
+        <w:rPr>
+          <w:rFonts w:ascii="Figtree" w:hAnsi="Figtree"/>
+        </w:rPr>
+        <w:t xml:space="preserve"> ,</w:t>
+      </w:r>
+      <w:proofErr w:type="gramEnd"/>
+      <w:r>
+        <w:rPr>
+          <w:rFonts w:ascii="Figtree" w:hAnsi="Figtree"/>
+        </w:rPr>
+        <w:t xml:space="preserve"> </w:t>
+      </w:r>
+      <w:proofErr w:type="spellStart"/>
+      <w:r>
+        <w:rPr>
+          <w:rFonts w:ascii="Figtree" w:hAnsi="Figtree"/>
+          <w:b/>
+          <w:bCs/>
+        </w:rPr>
+        <w:t>vite</w:t>
+      </w:r>
+      <w:proofErr w:type="spellEnd"/>
+      <w:r>
+        <w:rPr>
+          <w:rFonts w:ascii="Figtree" w:hAnsi="Figtree"/>
+        </w:rPr>
+        <w:t xml:space="preserve"> bundlers basically bundle our app or packages our app so we can shift our application to the production.</w:t>
+      </w:r>
+    </w:p>
+    <w:p>
+      <w:pPr>
+        <w:pStyle w:val="ListParagraph"/>
+        <w:numPr>
+          <w:ilvl w:val="0"/>
+          <w:numId w:val="3"/>
+        </w:numPr>
+        <w:rPr>
+          <w:rFonts w:ascii="Figtree" w:hAnsi="Figtree"/>
+        </w:rPr>
+      </w:pPr>
+      <w:r>
+        <w:rPr>
+          <w:rFonts w:ascii="Figtree" w:hAnsi="Figtree"/>
+        </w:rPr>
+        <w:t xml:space="preserve">There are two types of </w:t>
+      </w:r>
+      <w:proofErr w:type="spellStart"/>
+      <w:r>
+        <w:rPr>
+          <w:rFonts w:ascii="Figtree" w:hAnsi="Figtree"/>
+        </w:rPr>
+        <w:t>dependencis</w:t>
+      </w:r>
+      <w:proofErr w:type="spellEnd"/>
+      <w:r>
+        <w:rPr>
+          <w:rFonts w:ascii="Figtree" w:hAnsi="Figtree"/>
+        </w:rPr>
+        <w:t xml:space="preserve"> first one is dev and normal </w:t>
+      </w:r>
+      <w:proofErr w:type="spellStart"/>
+      <w:r>
+        <w:rPr>
+          <w:rFonts w:ascii="Figtree" w:hAnsi="Figtree"/>
+        </w:rPr>
+        <w:t>dependencis</w:t>
+      </w:r>
+      <w:proofErr w:type="spellEnd"/>
+      <w:r>
+        <w:rPr>
+          <w:rFonts w:ascii="Figtree" w:hAnsi="Figtree"/>
+        </w:rPr>
+        <w:t xml:space="preserve"> </w:t>
+      </w:r>
+    </w:p>
+    <w:p>
+      <w:pPr>
+        <w:pStyle w:val="ListParagraph"/>
+        <w:numPr>
+          <w:ilvl w:val="0"/>
+          <w:numId w:val="3"/>
+        </w:numPr>
+        <w:shd w:val="clear" w:color="auto" w:fill="1F1F1F"/>
+        <w:spacing w:after="0" w:line="285" w:lineRule="atLeast"/>
+        <w:rPr>
+          <w:rFonts w:ascii="Consolas" w:eastAsia="Times New Roman" w:hAnsi="Consolas" w:cs="Times New Roman"/>
+          <w:color w:val="CCCCCC"/>
+          <w:kern w:val="0"/>
+          <w:sz w:val="21"/>
+          <w:szCs w:val="21"/>
+          <w14:ligatures w14:val="none"/>
+        </w:rPr>
+      </w:pPr>
+      <w:r>
+        <w:rPr>
+          <w:rFonts w:ascii="Consolas" w:eastAsia="Times New Roman" w:hAnsi="Consolas" w:cs="Times New Roman"/>
+          <w:color w:val="CCCCCC"/>
+          <w:kern w:val="0"/>
+          <w:sz w:val="21"/>
+          <w:szCs w:val="21"/>
+          <w14:ligatures w14:val="none"/>
+        </w:rPr>
+        <w:t> </w:t>
+      </w:r>
+      <w:r>
+        <w:rPr>
+          <w:rFonts w:ascii="Consolas" w:eastAsia="Times New Roman" w:hAnsi="Consolas" w:cs="Times New Roman"/>
+          <w:color w:val="9CDCFE"/>
+          <w:kern w:val="0"/>
+          <w:sz w:val="21"/>
+          <w:szCs w:val="21"/>
+          <w14:ligatures w14:val="none"/>
+        </w:rPr>
+        <w:t>"parcel"</w:t>
+      </w:r>
+      <w:r>
+        <w:rPr>
+          <w:rFonts w:ascii="Consolas" w:eastAsia="Times New Roman" w:hAnsi="Consolas" w:cs="Times New Roman"/>
+          <w:color w:val="CCCCCC"/>
+          <w:kern w:val="0"/>
+          <w:sz w:val="21"/>
+          <w:szCs w:val="21"/>
+          <w14:ligatures w14:val="none"/>
+        </w:rPr>
+        <w:t xml:space="preserve">: </w:t>
+      </w:r>
+      <w:r>
+        <w:rPr>
+          <w:rFonts w:ascii="Consolas" w:eastAsia="Times New Roman" w:hAnsi="Consolas" w:cs="Times New Roman"/>
+          <w:color w:val="CE9178"/>
+          <w:kern w:val="0"/>
+          <w:sz w:val="21"/>
+          <w:szCs w:val="21"/>
+          <w14:ligatures w14:val="none"/>
+        </w:rPr>
+        <w:t>"^2.15.4"</w:t>
+      </w:r>
+      <w:r>
+        <w:rPr>
+          <w:rFonts w:ascii="Consolas" w:eastAsia="Times New Roman" w:hAnsi="Consolas" w:cs="Times New Roman"/>
+          <w:color w:val="CE9178"/>
+          <w:kern w:val="0"/>
+          <w:sz w:val="21"/>
+          <w:szCs w:val="21"/>
+          <w14:ligatures w14:val="none"/>
+        </w:rPr>
+        <w:t xml:space="preserve"> here the ^ is known as caret</w:t>
+      </w:r>
+    </w:p>
+    <w:p>
+      <w:pPr>
+        <w:pStyle w:val="ListParagraph"/>
+        <w:numPr>
+          <w:ilvl w:val="0"/>
+          <w:numId w:val="3"/>
+        </w:numPr>
+        <w:rPr>
+          <w:rFonts w:ascii="Figtree" w:hAnsi="Figtree"/>
+        </w:rPr>
+      </w:pPr>
+      <w:r>
+        <w:rPr>
+          <w:rFonts w:ascii="Figtree" w:hAnsi="Figtree"/>
+        </w:rPr>
+        <w:t xml:space="preserve">The caret basically automatically fetches the current version of the package. Caret upgrade the minor </w:t>
+      </w:r>
+      <w:proofErr w:type="spellStart"/>
+      <w:r>
+        <w:rPr>
+          <w:rFonts w:ascii="Figtree" w:hAnsi="Figtree"/>
+        </w:rPr>
+        <w:t>ve</w:t>
+      </w:r>
+      <w:proofErr w:type="spellEnd"/>
+      <w:r>
+        <w:rPr>
+          <w:rFonts w:ascii="Arial" w:hAnsi="Arial" w:cs="Arial"/>
+          <w:color w:val="001D35"/>
+          <w:sz w:val="27"/>
+          <w:szCs w:val="27"/>
+          <w:shd w:val="clear" w:color="auto" w:fill="FFFFFF"/>
+        </w:rPr>
+        <w:t xml:space="preserve"> </w:t>
+      </w:r>
+      <w:r>
+        <w:rPr>
+          <w:rFonts w:ascii="Arial" w:hAnsi="Arial" w:cs="Arial"/>
+          <w:color w:val="001D35"/>
+          <w:sz w:val="27"/>
+          <w:szCs w:val="27"/>
+          <w:shd w:val="clear" w:color="auto" w:fill="FFFFFF"/>
+        </w:rPr>
+        <w:t>(an attribute not part of the primary</w:t>
+      </w:r>
+      <w:r>
+        <w:rPr>
+          <w:rFonts w:ascii="Figtree" w:hAnsi="Figtree"/>
+        </w:rPr>
+        <w:t xml:space="preserve"> </w:t>
+      </w:r>
+      <w:proofErr w:type="spellStart"/>
+      <w:r>
+        <w:rPr>
+          <w:rFonts w:ascii="Figtree" w:hAnsi="Figtree"/>
+        </w:rPr>
+        <w:t>rsion</w:t>
+      </w:r>
+      <w:proofErr w:type="spellEnd"/>
+      <w:r>
+        <w:rPr>
+          <w:rFonts w:ascii="Figtree" w:hAnsi="Figtree"/>
+        </w:rPr>
+        <w:t xml:space="preserve"> of the package and </w:t>
+      </w:r>
+      <w:r>
+        <w:rPr>
+          <w:rFonts w:ascii="Figtree" w:hAnsi="Figtree"/>
+          <w:b/>
+          <w:bCs/>
+        </w:rPr>
+        <w:t>~ tilde</w:t>
+      </w:r>
+      <w:r>
+        <w:rPr>
+          <w:rFonts w:ascii="Figtree" w:hAnsi="Figtree"/>
+          <w:b/>
+          <w:bCs/>
+        </w:rPr>
+        <w:t xml:space="preserve"> </w:t>
+      </w:r>
+      <w:r>
+        <w:rPr>
+          <w:rFonts w:ascii="Figtree" w:hAnsi="Figtree"/>
+        </w:rPr>
+        <w:t>is</w:t>
+      </w:r>
+      <w:r>
+        <w:rPr>
+          <w:rFonts w:ascii="Figtree" w:hAnsi="Figtree"/>
+        </w:rPr>
+        <w:t xml:space="preserve"> upgraded the major version</w:t>
+      </w:r>
+    </w:p>
+    <w:p>
+      <w:pPr>
+        <w:pStyle w:val="ListParagraph"/>
+        <w:numPr>
+          <w:ilvl w:val="0"/>
+          <w:numId w:val="3"/>
+        </w:numPr>
+        <w:rPr>
+          <w:rFonts w:ascii="Figtree" w:hAnsi="Figtree"/>
+        </w:rPr>
+      </w:pPr>
+      <w:r>
+        <w:rPr>
+          <w:rFonts w:ascii="Figtree" w:hAnsi="Figtree"/>
+        </w:rPr>
+        <w:t>Package-</w:t>
+      </w:r>
+      <w:proofErr w:type="spellStart"/>
+      <w:proofErr w:type="gramStart"/>
+      <w:r>
+        <w:rPr>
+          <w:rFonts w:ascii="Figtree" w:hAnsi="Figtree"/>
+        </w:rPr>
+        <w:t>lock.json</w:t>
+      </w:r>
+      <w:proofErr w:type="spellEnd"/>
+      <w:proofErr w:type="gramEnd"/>
+      <w:r>
+        <w:rPr>
+          <w:rFonts w:ascii="Figtree" w:hAnsi="Figtree"/>
+        </w:rPr>
+        <w:t xml:space="preserve"> </w:t>
+      </w:r>
+      <w:r>
+        <w:rPr>
+          <w:rFonts w:ascii="Figtree" w:hAnsi="Figtree"/>
+        </w:rPr>
+        <w:t xml:space="preserve">keep the </w:t>
+      </w:r>
+      <w:proofErr w:type="spellStart"/>
+      <w:r>
+        <w:rPr>
+          <w:rFonts w:ascii="Figtree" w:hAnsi="Figtree"/>
+        </w:rPr>
+        <w:t>excet</w:t>
+      </w:r>
+      <w:proofErr w:type="spellEnd"/>
+      <w:r>
+        <w:rPr>
+          <w:rFonts w:ascii="Figtree" w:hAnsi="Figtree"/>
+        </w:rPr>
+        <w:t xml:space="preserve"> version of the package that installed in the project</w:t>
+      </w:r>
+    </w:p>
+    <w:p>
+      <w:pPr>
+        <w:pStyle w:val="ListParagraph"/>
+        <w:numPr>
+          <w:ilvl w:val="0"/>
+          <w:numId w:val="3"/>
+        </w:numPr>
+        <w:rPr>
+          <w:rFonts w:ascii="Figtree" w:hAnsi="Figtree"/>
+        </w:rPr>
+      </w:pPr>
+      <w:r>
+        <w:rPr>
+          <w:rFonts w:ascii="Figtree" w:hAnsi="Figtree"/>
+        </w:rPr>
+        <w:t xml:space="preserve">Node modules </w:t>
+      </w:r>
+      <w:proofErr w:type="gramStart"/>
+      <w:r>
+        <w:rPr>
+          <w:rFonts w:ascii="Figtree" w:hAnsi="Figtree"/>
+        </w:rPr>
+        <w:t>is</w:t>
+      </w:r>
+      <w:proofErr w:type="gramEnd"/>
+      <w:r>
+        <w:rPr>
+          <w:rFonts w:ascii="Figtree" w:hAnsi="Figtree"/>
+        </w:rPr>
+        <w:t xml:space="preserve"> like a database that contains the </w:t>
+      </w:r>
+      <w:r>
+        <w:rPr>
+          <w:rFonts w:ascii="Figtree" w:hAnsi="Figtree"/>
+        </w:rPr>
+        <w:t>dependency</w:t>
+      </w:r>
+      <w:r>
+        <w:rPr>
+          <w:rFonts w:ascii="Figtree" w:hAnsi="Figtree"/>
+        </w:rPr>
+        <w:t xml:space="preserve"> that also contains </w:t>
+      </w:r>
+      <w:proofErr w:type="spellStart"/>
+      <w:proofErr w:type="gramStart"/>
+      <w:r>
+        <w:rPr>
+          <w:rFonts w:ascii="Figtree" w:hAnsi="Figtree"/>
+        </w:rPr>
+        <w:t>it’s</w:t>
+      </w:r>
+      <w:proofErr w:type="spellEnd"/>
+      <w:proofErr w:type="gramEnd"/>
+      <w:r>
+        <w:rPr>
+          <w:rFonts w:ascii="Figtree" w:hAnsi="Figtree"/>
+        </w:rPr>
+        <w:t xml:space="preserve"> internal packages </w:t>
+      </w:r>
+      <w:r>
+        <w:rPr>
+          <w:rFonts w:ascii="Figtree" w:hAnsi="Figtree"/>
+        </w:rPr>
+        <w:t>dependency</w:t>
+      </w:r>
+      <w:r>
+        <w:rPr>
+          <w:rFonts w:ascii="Figtree" w:hAnsi="Figtree"/>
+        </w:rPr>
+        <w:t xml:space="preserve"> that </w:t>
+      </w:r>
+      <w:proofErr w:type="spellStart"/>
+      <w:r>
+        <w:rPr>
+          <w:rFonts w:ascii="Figtree" w:hAnsi="Figtree"/>
+        </w:rPr>
+        <w:t>node_modules</w:t>
+      </w:r>
+      <w:proofErr w:type="spellEnd"/>
+      <w:r>
+        <w:rPr>
+          <w:rFonts w:ascii="Figtree" w:hAnsi="Figtree"/>
+        </w:rPr>
+        <w:t xml:space="preserve"> like our project </w:t>
+      </w:r>
+      <w:r>
+        <w:rPr>
+          <w:rFonts w:ascii="Figtree" w:hAnsi="Figtree"/>
+        </w:rPr>
+        <w:t>dependency</w:t>
+      </w:r>
+      <w:r>
+        <w:rPr>
+          <w:rFonts w:ascii="Figtree" w:hAnsi="Figtree"/>
+        </w:rPr>
+        <w:t xml:space="preserve"> have parcel now parcel as a project have </w:t>
+      </w:r>
+      <w:proofErr w:type="spellStart"/>
+      <w:proofErr w:type="gramStart"/>
+      <w:r>
+        <w:rPr>
+          <w:rFonts w:ascii="Figtree" w:hAnsi="Figtree"/>
+        </w:rPr>
+        <w:t>it’s</w:t>
+      </w:r>
+      <w:proofErr w:type="spellEnd"/>
+      <w:proofErr w:type="gramEnd"/>
+      <w:r>
+        <w:rPr>
+          <w:rFonts w:ascii="Figtree" w:hAnsi="Figtree"/>
+        </w:rPr>
+        <w:t xml:space="preserve"> own </w:t>
+      </w:r>
+      <w:r>
+        <w:rPr>
+          <w:rFonts w:ascii="Figtree" w:hAnsi="Figtree"/>
+        </w:rPr>
+        <w:t>dependency</w:t>
+      </w:r>
+      <w:r>
+        <w:rPr>
+          <w:rFonts w:ascii="Figtree" w:hAnsi="Figtree"/>
+        </w:rPr>
+        <w:t xml:space="preserve">. And </w:t>
+      </w:r>
+      <w:proofErr w:type="gramStart"/>
+      <w:r>
+        <w:rPr>
+          <w:rFonts w:ascii="Figtree" w:hAnsi="Figtree"/>
+        </w:rPr>
+        <w:t xml:space="preserve">those  </w:t>
+      </w:r>
+      <w:r>
+        <w:rPr>
+          <w:rFonts w:ascii="Figtree" w:hAnsi="Figtree"/>
+        </w:rPr>
+        <w:t>dependency</w:t>
+      </w:r>
+      <w:proofErr w:type="gramEnd"/>
+      <w:r>
+        <w:rPr>
+          <w:rFonts w:ascii="Figtree" w:hAnsi="Figtree"/>
+        </w:rPr>
+        <w:t xml:space="preserve"> have </w:t>
+      </w:r>
+      <w:proofErr w:type="spellStart"/>
+      <w:proofErr w:type="gramStart"/>
+      <w:r>
+        <w:rPr>
+          <w:rFonts w:ascii="Figtree" w:hAnsi="Figtree"/>
+        </w:rPr>
+        <w:t>it’s</w:t>
+      </w:r>
+      <w:proofErr w:type="spellEnd"/>
+      <w:proofErr w:type="gramEnd"/>
+      <w:r>
+        <w:rPr>
+          <w:rFonts w:ascii="Figtree" w:hAnsi="Figtree"/>
+        </w:rPr>
+        <w:t xml:space="preserve"> own </w:t>
+      </w:r>
+      <w:r>
+        <w:rPr>
+          <w:rFonts w:ascii="Figtree" w:hAnsi="Figtree"/>
+        </w:rPr>
+        <w:t>dependency</w:t>
+      </w:r>
+      <w:r>
+        <w:rPr>
+          <w:rFonts w:ascii="Figtree" w:hAnsi="Figtree"/>
+        </w:rPr>
+        <w:t xml:space="preserve"> and those have </w:t>
+      </w:r>
+      <w:proofErr w:type="spellStart"/>
+      <w:proofErr w:type="gramStart"/>
+      <w:r>
+        <w:rPr>
+          <w:rFonts w:ascii="Figtree" w:hAnsi="Figtree"/>
+        </w:rPr>
+        <w:t>it’s</w:t>
+      </w:r>
+      <w:proofErr w:type="spellEnd"/>
+      <w:proofErr w:type="gramEnd"/>
+      <w:r>
+        <w:rPr>
+          <w:rFonts w:ascii="Figtree" w:hAnsi="Figtree"/>
+        </w:rPr>
+        <w:t xml:space="preserve"> own this is known as </w:t>
+      </w:r>
+      <w:r>
+        <w:rPr>
+          <w:rFonts w:ascii="Figtree" w:hAnsi="Figtree"/>
+        </w:rPr>
+        <w:t>transitive dependency</w:t>
+      </w:r>
+    </w:p>
+    <w:p>
+      <w:pPr>
+        <w:pStyle w:val="ListParagraph"/>
+        <w:numPr>
+          <w:ilvl w:val="0"/>
+          <w:numId w:val="3"/>
+        </w:numPr>
+        <w:rPr>
+          <w:rFonts w:ascii="Figtree" w:hAnsi="Figtree"/>
+        </w:rPr>
+      </w:pPr>
+      <w:r>
+        <w:rPr>
+          <w:rFonts w:ascii="Figtree" w:hAnsi="Figtree"/>
+        </w:rPr>
+        <w:t>If we have package and package-</w:t>
+      </w:r>
+      <w:proofErr w:type="spellStart"/>
+      <w:proofErr w:type="gramStart"/>
+      <w:r>
+        <w:rPr>
+          <w:rFonts w:ascii="Figtree" w:hAnsi="Figtree"/>
+        </w:rPr>
+        <w:t>lock.json</w:t>
+      </w:r>
+      <w:proofErr w:type="spellEnd"/>
+      <w:proofErr w:type="gramEnd"/>
+      <w:r>
+        <w:rPr>
+          <w:rFonts w:ascii="Figtree" w:hAnsi="Figtree"/>
+        </w:rPr>
+        <w:t xml:space="preserve"> we can re-create </w:t>
+      </w:r>
+      <w:proofErr w:type="spellStart"/>
+      <w:r>
+        <w:rPr>
+          <w:rFonts w:ascii="Figtree" w:hAnsi="Figtree"/>
+        </w:rPr>
+        <w:t>node_modules</w:t>
+      </w:r>
+      <w:proofErr w:type="spellEnd"/>
+    </w:p>
+    <w:p>
+      <w:pPr>
+        <w:pStyle w:val="ListParagraph"/>
+        <w:numPr>
+          <w:ilvl w:val="0"/>
+          <w:numId w:val="3"/>
+        </w:numPr>
+        <w:rPr>
+          <w:rFonts w:ascii="Figtree" w:hAnsi="Figtree"/>
+        </w:rPr>
+      </w:pPr>
+      <w:r>
+        <w:rPr>
+          <w:rFonts w:ascii="Figtree" w:hAnsi="Figtree"/>
+        </w:rPr>
+        <w:t xml:space="preserve"> If we want to install something we need to use </w:t>
+      </w:r>
+      <w:proofErr w:type="spellStart"/>
+      <w:r>
+        <w:rPr>
+          <w:rFonts w:ascii="Figtree" w:hAnsi="Figtree"/>
+        </w:rPr>
+        <w:t>npm</w:t>
+      </w:r>
+      <w:proofErr w:type="spellEnd"/>
+      <w:r>
+        <w:rPr>
+          <w:rFonts w:ascii="Figtree" w:hAnsi="Figtree"/>
+        </w:rPr>
+        <w:t xml:space="preserve"> but if we want to execute something then we should run </w:t>
+      </w:r>
+      <w:proofErr w:type="spellStart"/>
+      <w:r>
+        <w:rPr>
+          <w:rFonts w:ascii="Figtree" w:hAnsi="Figtree"/>
+          <w:b/>
+          <w:bCs/>
+        </w:rPr>
+        <w:t>npx</w:t>
+      </w:r>
+      <w:proofErr w:type="spellEnd"/>
+      <w:r>
+        <w:rPr>
+          <w:rFonts w:ascii="Figtree" w:hAnsi="Figtree"/>
+          <w:b/>
+          <w:bCs/>
+        </w:rPr>
+        <w:t xml:space="preserve"> </w:t>
+      </w:r>
+      <w:r>
+        <w:rPr>
+          <w:rFonts w:ascii="Figtree" w:hAnsi="Figtree"/>
+        </w:rPr>
+        <w:t xml:space="preserve">like </w:t>
+      </w:r>
+      <w:proofErr w:type="spellStart"/>
+      <w:r>
+        <w:rPr>
+          <w:rFonts w:ascii="Figtree" w:hAnsi="Figtree"/>
+          <w:b/>
+          <w:bCs/>
+        </w:rPr>
+        <w:t>npx</w:t>
+      </w:r>
+      <w:proofErr w:type="spellEnd"/>
+      <w:r>
+        <w:rPr>
+          <w:rFonts w:ascii="Figtree" w:hAnsi="Figtree"/>
+          <w:b/>
+          <w:bCs/>
+        </w:rPr>
+        <w:t xml:space="preserve"> parcel index.html</w:t>
+      </w:r>
+    </w:p>
+    <w:p>
+      <w:pPr>
+        <w:pStyle w:val="ListParagraph"/>
+        <w:numPr>
+          <w:ilvl w:val="0"/>
+          <w:numId w:val="3"/>
+        </w:numPr>
+        <w:rPr>
+          <w:rFonts w:ascii="Figtree" w:hAnsi="Figtree"/>
+        </w:rPr>
+      </w:pPr>
+      <w:r>
+        <w:rPr>
+          <w:rFonts w:ascii="Figtree" w:hAnsi="Figtree"/>
+          <w:b/>
+          <w:bCs/>
+        </w:rPr>
+        <w:t xml:space="preserve">Parcel </w:t>
+      </w:r>
+      <w:r>
+        <w:rPr>
+          <w:rFonts w:ascii="Figtree" w:hAnsi="Figtree"/>
+        </w:rPr>
+        <w:t>is</w:t>
+      </w:r>
+      <w:r>
+        <w:rPr>
+          <w:rFonts w:ascii="Figtree" w:hAnsi="Figtree"/>
+        </w:rPr>
+        <w:t xml:space="preserve"> doing </w:t>
+      </w:r>
+      <w:proofErr w:type="spellStart"/>
+      <w:r>
+        <w:rPr>
+          <w:rFonts w:ascii="Figtree" w:hAnsi="Figtree"/>
+        </w:rPr>
+        <w:t>lot’s</w:t>
+      </w:r>
+      <w:proofErr w:type="spellEnd"/>
+      <w:r>
+        <w:rPr>
+          <w:rFonts w:ascii="Figtree" w:hAnsi="Figtree"/>
+        </w:rPr>
+        <w:t xml:space="preserve"> of things like </w:t>
+      </w:r>
+      <w:r>
+        <w:rPr>
+          <w:rFonts w:ascii="Figtree" w:hAnsi="Figtree"/>
+          <w:b/>
+          <w:bCs/>
+        </w:rPr>
+        <w:t>Dev Build</w:t>
+      </w:r>
+      <w:r>
+        <w:rPr>
+          <w:rFonts w:ascii="Figtree" w:hAnsi="Figtree"/>
+          <w:b/>
+          <w:bCs/>
+        </w:rPr>
+        <w:t xml:space="preserve">, Local Server, HMR-Hot Module Replacement, File watching algorithm </w:t>
+      </w:r>
+      <w:r>
+        <w:rPr>
+          <w:rFonts w:ascii="Figtree" w:hAnsi="Figtree"/>
+        </w:rPr>
+        <w:t>and</w:t>
+      </w:r>
+      <w:r>
+        <w:rPr>
+          <w:rFonts w:ascii="Figtree" w:hAnsi="Figtree"/>
+        </w:rPr>
+        <w:t xml:space="preserve"> it is written in C++, Caching – Faster Builds, </w:t>
+      </w:r>
+      <w:r>
+        <w:rPr>
+          <w:rFonts w:ascii="Figtree" w:hAnsi="Figtree"/>
+        </w:rPr>
+        <w:t xml:space="preserve">Image Optimization, Minification, Bundling, Compress the file like removed the white space, Code Splitting, </w:t>
+      </w:r>
+      <w:r>
+        <w:rPr>
+          <w:rFonts w:ascii="Figtree" w:hAnsi="Figtree"/>
+        </w:rPr>
+        <w:lastRenderedPageBreak/>
+        <w:t>Differential Bundling-&gt; means to support older browsers, parcel is giving us Diagnostic it also Error Handling, HTTPS, Tree Shaking -&gt; remove unused code, Different bundle dev and Prod bundles</w:t>
+      </w:r>
+    </w:p>
+    <w:p>
+      <w:pPr>
+        <w:pStyle w:val="ListParagraph"/>
+        <w:numPr>
+          <w:ilvl w:val="0"/>
+          <w:numId w:val="3"/>
+        </w:numPr>
+        <w:rPr>
+          <w:rFonts w:ascii="Figtree" w:hAnsi="Figtree"/>
+        </w:rPr>
+      </w:pPr>
+    </w:p>
+    <w:p>
+      <w:pPr>
+        <w:rPr>
+          <w:rFonts w:ascii="Figtree" w:hAnsi="Figtree"/>
+        </w:rPr>
+      </w:pPr>
+    </w:p>
+    <w:p>
+      <w:pPr>
+        <w:rPr>
+          <w:rFonts w:ascii="Figtree" w:hAnsi="Figtree"/>
+        </w:rPr>
+      </w:pPr>
     </w:p>
     <w:sectPr>
       <w:pgSz w:w="12240" w:h="15840"/>
@@ -1547,7 +2402,6 @@
   <w:style w:type="character" w:default="1" w:styleId="DefaultParagraphFont">
     <w:name w:val="Default Paragraph Font"/>
     <w:uiPriority w:val="1"/>
-    <w:semiHidden/>
     <w:unhideWhenUsed/>
   </w:style>
   <w:style w:type="table" w:default="1" w:styleId="TableNormal">

</xml_diff>